<commit_message>
version0.2 Add all of Use case without description
</commit_message>
<xml_diff>
--- a/doc/requirements/The Use Case Design.docx
+++ b/doc/requirements/The Use Case Design.docx
@@ -23,8 +23,6 @@
       </w:r>
     </w:p>
     <w:p>
-      <w:bookmarkStart w:id="0" w:name="_GoBack"/>
-      <w:bookmarkEnd w:id="0"/>
       <w:r>
         <w:drawing>
           <wp:anchor distT="0" distB="0" distL="114300" distR="114300" simplePos="0" relativeHeight="251658240" behindDoc="0" locked="0" layoutInCell="1" allowOverlap="1" wp14:anchorId="291D4EF0" wp14:editId="646A06CE">
@@ -90,6 +88,124 @@
     </w:p>
     <w:p/>
     <w:p/>
+    <w:p/>
+    <w:p/>
+    <w:p/>
+    <w:p/>
+    <w:p/>
+    <w:p/>
+    <w:p>
+      <w:pPr>
+        <w:pStyle w:val="2"/>
+        <w:numPr>
+          <w:ilvl w:val="0"/>
+          <w:numId w:val="1"/>
+        </w:numPr>
+      </w:pPr>
+      <w:r>
+        <w:lastRenderedPageBreak/>
+        <w:t>Admin</w:t>
+      </w:r>
+    </w:p>
+    <w:p/>
+    <w:p>
+      <w:r>
+        <w:drawing>
+          <wp:inline distT="0" distB="0" distL="0" distR="0" wp14:anchorId="5F4E8FFC" wp14:editId="77418626">
+            <wp:extent cx="5943600" cy="6409690"/>
+            <wp:effectExtent l="0" t="0" r="0" b="0"/>
+            <wp:docPr id="4" name="รูปภาพ 4"/>
+            <wp:cNvGraphicFramePr>
+              <a:graphicFrameLocks xmlns:a="http://schemas.openxmlformats.org/drawingml/2006/main" noChangeAspect="1"/>
+            </wp:cNvGraphicFramePr>
+            <a:graphic xmlns:a="http://schemas.openxmlformats.org/drawingml/2006/main">
+              <a:graphicData uri="http://schemas.openxmlformats.org/drawingml/2006/picture">
+                <pic:pic xmlns:pic="http://schemas.openxmlformats.org/drawingml/2006/picture">
+                  <pic:nvPicPr>
+                    <pic:cNvPr id="1" name=""/>
+                    <pic:cNvPicPr/>
+                  </pic:nvPicPr>
+                  <pic:blipFill>
+                    <a:blip r:embed="rId6"/>
+                    <a:stretch>
+                      <a:fillRect/>
+                    </a:stretch>
+                  </pic:blipFill>
+                  <pic:spPr>
+                    <a:xfrm>
+                      <a:off x="0" y="0"/>
+                      <a:ext cx="5943600" cy="6409690"/>
+                    </a:xfrm>
+                    <a:prstGeom prst="rect">
+                      <a:avLst/>
+                    </a:prstGeom>
+                  </pic:spPr>
+                </pic:pic>
+              </a:graphicData>
+            </a:graphic>
+          </wp:inline>
+        </w:drawing>
+      </w:r>
+    </w:p>
+    <w:p/>
+    <w:p/>
+    <w:p/>
+    <w:p/>
+    <w:p>
+      <w:pPr>
+        <w:pStyle w:val="2"/>
+        <w:numPr>
+          <w:ilvl w:val="0"/>
+          <w:numId w:val="1"/>
+        </w:numPr>
+      </w:pPr>
+      <w:r>
+        <w:lastRenderedPageBreak/>
+        <w:t>User</w:t>
+      </w:r>
+    </w:p>
+    <w:p/>
+    <w:p>
+      <w:r>
+        <w:drawing>
+          <wp:inline distT="0" distB="0" distL="0" distR="0" wp14:anchorId="316128BB" wp14:editId="561D319E">
+            <wp:extent cx="5943600" cy="6258560"/>
+            <wp:effectExtent l="0" t="0" r="0" b="8890"/>
+            <wp:docPr id="5" name="รูปภาพ 5"/>
+            <wp:cNvGraphicFramePr>
+              <a:graphicFrameLocks xmlns:a="http://schemas.openxmlformats.org/drawingml/2006/main" noChangeAspect="1"/>
+            </wp:cNvGraphicFramePr>
+            <a:graphic xmlns:a="http://schemas.openxmlformats.org/drawingml/2006/main">
+              <a:graphicData uri="http://schemas.openxmlformats.org/drawingml/2006/picture">
+                <pic:pic xmlns:pic="http://schemas.openxmlformats.org/drawingml/2006/picture">
+                  <pic:nvPicPr>
+                    <pic:cNvPr id="1" name=""/>
+                    <pic:cNvPicPr/>
+                  </pic:nvPicPr>
+                  <pic:blipFill>
+                    <a:blip r:embed="rId7"/>
+                    <a:stretch>
+                      <a:fillRect/>
+                    </a:stretch>
+                  </pic:blipFill>
+                  <pic:spPr>
+                    <a:xfrm>
+                      <a:off x="0" y="0"/>
+                      <a:ext cx="5943600" cy="6258560"/>
+                    </a:xfrm>
+                    <a:prstGeom prst="rect">
+                      <a:avLst/>
+                    </a:prstGeom>
+                  </pic:spPr>
+                </pic:pic>
+              </a:graphicData>
+            </a:graphic>
+          </wp:inline>
+        </w:drawing>
+      </w:r>
+      <w:bookmarkStart w:id="0" w:name="_GoBack"/>
+      <w:bookmarkEnd w:id="0"/>
+    </w:p>
     <w:p/>
     <w:p/>
     <w:p/>

</xml_diff>

<commit_message>
fix urs name to view pending shipping product
</commit_message>
<xml_diff>
--- a/doc/requirements/The Use Case Design.docx
+++ b/doc/requirements/The Use Case Design.docx
@@ -24,6 +24,9 @@
     </w:p>
     <w:p>
       <w:r>
+        <w:rPr>
+          <w:noProof/>
+        </w:rPr>
         <w:drawing>
           <wp:anchor distT="0" distB="0" distL="114300" distR="114300" simplePos="0" relativeHeight="251658240" behindDoc="0" locked="0" layoutInCell="1" allowOverlap="1" wp14:anchorId="291D4EF0" wp14:editId="646A06CE">
             <wp:simplePos x="0" y="0"/>
@@ -111,10 +114,10 @@
     <w:p>
       <w:r>
         <w:drawing>
-          <wp:inline distT="0" distB="0" distL="0" distR="0" wp14:anchorId="5F4E8FFC" wp14:editId="77418626">
+          <wp:inline distT="0" distB="0" distL="0" distR="0" wp14:anchorId="279E4BB2" wp14:editId="73894E3E">
             <wp:extent cx="5943600" cy="6409690"/>
             <wp:effectExtent l="0" t="0" r="0" b="0"/>
-            <wp:docPr id="4" name="รูปภาพ 4"/>
+            <wp:docPr id="2" name="รูปภาพ 2"/>
             <wp:cNvGraphicFramePr>
               <a:graphicFrameLocks xmlns:a="http://schemas.openxmlformats.org/drawingml/2006/main" noChangeAspect="1"/>
             </wp:cNvGraphicFramePr>
@@ -146,6 +149,8 @@
           </wp:inline>
         </w:drawing>
       </w:r>
+      <w:bookmarkStart w:id="0" w:name="_GoBack"/>
+      <w:bookmarkEnd w:id="0"/>
     </w:p>
     <w:p/>
     <w:p/>
@@ -167,6 +172,9 @@
     <w:p/>
     <w:p>
       <w:r>
+        <w:rPr>
+          <w:noProof/>
+        </w:rPr>
         <w:drawing>
           <wp:inline distT="0" distB="0" distL="0" distR="0" wp14:anchorId="316128BB" wp14:editId="561D319E">
             <wp:extent cx="5943600" cy="6258560"/>
@@ -203,8 +211,6 @@
           </wp:inline>
         </w:drawing>
       </w:r>
-      <w:bookmarkStart w:id="0" w:name="_GoBack"/>
-      <w:bookmarkEnd w:id="0"/>
     </w:p>
     <w:p/>
     <w:p/>

</xml_diff>